<commit_message>
Replace comments with Chinese in Kruskal example
Rewrote all code comments in kruskal重构树/kruskal--dfn-st.cpp from garbled/other language to clear Chinese explanations. This improves code readability for Chinese-speaking developers. No logic or code changes were made.
</commit_message>
<xml_diff>
--- a/.模板/模板.docx
+++ b/.模板/模板.docx
@@ -369,8 +369,19 @@
           <w:sz w:val="28"/>
           <w:szCs w:val="28"/>
         </w:rPr>
-        <w:t>：割点、桥、缩点</w:t>
-      </w:r>
+        <w:t>：割点、桥、</w:t>
+      </w:r>
+      <w:proofErr w:type="gramStart"/>
+      <w:r>
+        <w:rPr>
+          <w:rFonts w:ascii="仿宋" w:eastAsia="仿宋" w:hAnsi="仿宋" w:hint="eastAsia"/>
+          <w:color w:val="EE0000"/>
+          <w:sz w:val="28"/>
+          <w:szCs w:val="28"/>
+        </w:rPr>
+        <w:t>缩点</w:t>
+      </w:r>
+      <w:proofErr w:type="gramEnd"/>
       <w:r>
         <w:rPr>
           <w:rFonts w:ascii="仿宋" w:eastAsia="仿宋" w:hAnsi="仿宋"/>
@@ -711,7 +722,25 @@
           <w:sz w:val="28"/>
           <w:szCs w:val="28"/>
         </w:rPr>
-        <w:t>扩展欧几里得（exgcd）</w:t>
+        <w:t>扩展欧几里得（</w:t>
+      </w:r>
+      <w:proofErr w:type="spellStart"/>
+      <w:r>
+        <w:rPr>
+          <w:rFonts w:ascii="仿宋" w:eastAsia="仿宋" w:hAnsi="仿宋" w:hint="eastAsia"/>
+          <w:sz w:val="28"/>
+          <w:szCs w:val="28"/>
+        </w:rPr>
+        <w:t>exgcd</w:t>
+      </w:r>
+      <w:proofErr w:type="spellEnd"/>
+      <w:r>
+        <w:rPr>
+          <w:rFonts w:ascii="仿宋" w:eastAsia="仿宋" w:hAnsi="仿宋" w:hint="eastAsia"/>
+          <w:sz w:val="28"/>
+          <w:szCs w:val="28"/>
+        </w:rPr>
+        <w:t>）</w:t>
       </w:r>
       <w:r>
         <w:rPr>
@@ -758,7 +787,43 @@
           <w:sz w:val="28"/>
           <w:szCs w:val="28"/>
         </w:rPr>
-        <w:t>中国剩余定理及扩展（crt，excrt）</w:t>
+        <w:t>中国剩余定理及扩展（</w:t>
+      </w:r>
+      <w:proofErr w:type="spellStart"/>
+      <w:r>
+        <w:rPr>
+          <w:rFonts w:ascii="仿宋" w:eastAsia="仿宋" w:hAnsi="仿宋" w:hint="eastAsia"/>
+          <w:sz w:val="28"/>
+          <w:szCs w:val="28"/>
+        </w:rPr>
+        <w:t>crt</w:t>
+      </w:r>
+      <w:proofErr w:type="spellEnd"/>
+      <w:r>
+        <w:rPr>
+          <w:rFonts w:ascii="仿宋" w:eastAsia="仿宋" w:hAnsi="仿宋" w:hint="eastAsia"/>
+          <w:sz w:val="28"/>
+          <w:szCs w:val="28"/>
+        </w:rPr>
+        <w:t>，</w:t>
+      </w:r>
+      <w:proofErr w:type="spellStart"/>
+      <w:r>
+        <w:rPr>
+          <w:rFonts w:ascii="仿宋" w:eastAsia="仿宋" w:hAnsi="仿宋" w:hint="eastAsia"/>
+          <w:sz w:val="28"/>
+          <w:szCs w:val="28"/>
+        </w:rPr>
+        <w:t>excrt</w:t>
+      </w:r>
+      <w:proofErr w:type="spellEnd"/>
+      <w:r>
+        <w:rPr>
+          <w:rFonts w:ascii="仿宋" w:eastAsia="仿宋" w:hAnsi="仿宋" w:hint="eastAsia"/>
+          <w:sz w:val="28"/>
+          <w:szCs w:val="28"/>
+        </w:rPr>
+        <w:t>）</w:t>
       </w:r>
       <w:r>
         <w:rPr>
@@ -1020,6 +1085,7 @@
           <w:szCs w:val="28"/>
         </w:rPr>
       </w:pPr>
+      <w:proofErr w:type="gramStart"/>
       <w:r>
         <w:rPr>
           <w:rFonts w:ascii="仿宋" w:eastAsia="仿宋" w:hAnsi="仿宋" w:hint="eastAsia"/>
@@ -1028,6 +1094,7 @@
         </w:rPr>
         <w:t>高斯消元</w:t>
       </w:r>
+      <w:proofErr w:type="gramEnd"/>
       <w:r>
         <w:rPr>
           <w:rFonts w:ascii="仿宋" w:eastAsia="仿宋" w:hAnsi="仿宋"/>
@@ -1429,8 +1496,18 @@
           <w:sz w:val="28"/>
           <w:szCs w:val="28"/>
         </w:rPr>
-        <w:t>质数筛</w:t>
-      </w:r>
+        <w:t>质数</w:t>
+      </w:r>
+      <w:proofErr w:type="gramStart"/>
+      <w:r>
+        <w:rPr>
+          <w:rFonts w:ascii="仿宋" w:eastAsia="仿宋" w:hAnsi="仿宋" w:hint="eastAsia"/>
+          <w:sz w:val="28"/>
+          <w:szCs w:val="28"/>
+        </w:rPr>
+        <w:t>筛</w:t>
+      </w:r>
+      <w:proofErr w:type="gramEnd"/>
       <w:r>
         <w:rPr>
           <w:rFonts w:ascii="仿宋" w:eastAsia="仿宋" w:hAnsi="仿宋"/>
@@ -1508,8 +1585,18 @@
           <w:sz w:val="28"/>
           <w:szCs w:val="28"/>
         </w:rPr>
-        <w:t>快速幂</w:t>
-      </w:r>
+        <w:t>快速</w:t>
+      </w:r>
+      <w:proofErr w:type="gramStart"/>
+      <w:r>
+        <w:rPr>
+          <w:rFonts w:ascii="仿宋" w:eastAsia="仿宋" w:hAnsi="仿宋" w:hint="eastAsia"/>
+          <w:sz w:val="28"/>
+          <w:szCs w:val="28"/>
+        </w:rPr>
+        <w:t>幂</w:t>
+      </w:r>
+      <w:proofErr w:type="gramEnd"/>
       <w:r>
         <w:rPr>
           <w:rFonts w:ascii="仿宋" w:eastAsia="仿宋" w:hAnsi="仿宋"/>
@@ -2004,6 +2091,7 @@
           <w:szCs w:val="28"/>
         </w:rPr>
       </w:pPr>
+      <w:proofErr w:type="spellStart"/>
       <w:r>
         <w:rPr>
           <w:rFonts w:ascii="仿宋" w:eastAsia="仿宋" w:hAnsi="仿宋" w:hint="eastAsia"/>
@@ -2012,6 +2100,7 @@
         </w:rPr>
         <w:t>Manacher</w:t>
       </w:r>
+      <w:proofErr w:type="spellEnd"/>
       <w:r>
         <w:rPr>
           <w:rFonts w:ascii="仿宋" w:eastAsia="仿宋" w:hAnsi="仿宋"/>
@@ -2396,8 +2485,18 @@
           <w:sz w:val="28"/>
           <w:szCs w:val="28"/>
         </w:rPr>
-        <w:t>倍增st</w:t>
-      </w:r>
+        <w:t>倍增</w:t>
+      </w:r>
+      <w:proofErr w:type="spellStart"/>
+      <w:r>
+        <w:rPr>
+          <w:rFonts w:ascii="仿宋" w:eastAsia="仿宋" w:hAnsi="仿宋" w:hint="eastAsia"/>
+          <w:sz w:val="28"/>
+          <w:szCs w:val="28"/>
+        </w:rPr>
+        <w:t>st</w:t>
+      </w:r>
+      <w:proofErr w:type="spellEnd"/>
       <w:r>
         <w:rPr>
           <w:rFonts w:ascii="仿宋" w:eastAsia="仿宋" w:hAnsi="仿宋"/>
@@ -2548,13 +2647,23 @@
           <w:szCs w:val="28"/>
         </w:rPr>
       </w:pPr>
-      <w:r>
-        <w:rPr>
-          <w:rFonts w:ascii="仿宋" w:eastAsia="仿宋" w:hAnsi="仿宋" w:hint="eastAsia"/>
-          <w:sz w:val="28"/>
-          <w:szCs w:val="28"/>
-        </w:rPr>
-        <w:t>带权并查集 可撤销并查集</w:t>
+      <w:proofErr w:type="gramStart"/>
+      <w:r>
+        <w:rPr>
+          <w:rFonts w:ascii="仿宋" w:eastAsia="仿宋" w:hAnsi="仿宋" w:hint="eastAsia"/>
+          <w:sz w:val="28"/>
+          <w:szCs w:val="28"/>
+        </w:rPr>
+        <w:t>带权并</w:t>
+      </w:r>
+      <w:proofErr w:type="gramEnd"/>
+      <w:r>
+        <w:rPr>
+          <w:rFonts w:ascii="仿宋" w:eastAsia="仿宋" w:hAnsi="仿宋" w:hint="eastAsia"/>
+          <w:sz w:val="28"/>
+          <w:szCs w:val="28"/>
+        </w:rPr>
+        <w:t>查集 可撤销并查集</w:t>
       </w:r>
       <w:r>
         <w:rPr>
@@ -2587,13 +2696,23 @@
           <w:szCs w:val="28"/>
         </w:rPr>
       </w:pPr>
-      <w:r>
-        <w:rPr>
-          <w:rFonts w:ascii="仿宋" w:eastAsia="仿宋" w:hAnsi="仿宋" w:hint="eastAsia"/>
-          <w:sz w:val="28"/>
-          <w:szCs w:val="28"/>
-        </w:rPr>
-        <w:t>树链剖分：重链点边、长链</w:t>
+      <w:proofErr w:type="gramStart"/>
+      <w:r>
+        <w:rPr>
+          <w:rFonts w:ascii="仿宋" w:eastAsia="仿宋" w:hAnsi="仿宋" w:hint="eastAsia"/>
+          <w:sz w:val="28"/>
+          <w:szCs w:val="28"/>
+        </w:rPr>
+        <w:t>树链剖分</w:t>
+      </w:r>
+      <w:proofErr w:type="gramEnd"/>
+      <w:r>
+        <w:rPr>
+          <w:rFonts w:ascii="仿宋" w:eastAsia="仿宋" w:hAnsi="仿宋" w:hint="eastAsia"/>
+          <w:sz w:val="28"/>
+          <w:szCs w:val="28"/>
+        </w:rPr>
+        <w:t>：重链点边、长链</w:t>
       </w:r>
       <w:r>
         <w:rPr>
@@ -2952,7 +3071,25 @@
           <w:sz w:val="28"/>
           <w:szCs w:val="28"/>
         </w:rPr>
-        <w:t>单调栈底层分析</w:t>
+        <w:t>单调</w:t>
+      </w:r>
+      <w:proofErr w:type="gramStart"/>
+      <w:r>
+        <w:rPr>
+          <w:rFonts w:ascii="仿宋" w:eastAsia="仿宋" w:hAnsi="仿宋" w:hint="eastAsia"/>
+          <w:sz w:val="28"/>
+          <w:szCs w:val="28"/>
+        </w:rPr>
+        <w:t>栈</w:t>
+      </w:r>
+      <w:proofErr w:type="gramEnd"/>
+      <w:r>
+        <w:rPr>
+          <w:rFonts w:ascii="仿宋" w:eastAsia="仿宋" w:hAnsi="仿宋" w:hint="eastAsia"/>
+          <w:sz w:val="28"/>
+          <w:szCs w:val="28"/>
+        </w:rPr>
+        <w:t>底层分析</w:t>
       </w:r>
     </w:p>
     <w:p>
@@ -3131,11 +3268,30 @@
         <w:spacing w:line="400" w:lineRule="exact"/>
         <w:ind w:leftChars="-1" w:left="-2" w:firstLine="2"/>
         <w:rPr>
-          <w:rFonts w:ascii="仿宋" w:eastAsia="仿宋" w:hAnsi="仿宋" w:hint="eastAsia"/>
-          <w:sz w:val="28"/>
-          <w:szCs w:val="28"/>
-        </w:rPr>
-      </w:pPr>
+          <w:rFonts w:ascii="仿宋" w:eastAsia="仿宋" w:hAnsi="仿宋"/>
+          <w:sz w:val="28"/>
+          <w:szCs w:val="28"/>
+        </w:rPr>
+      </w:pPr>
+    </w:p>
+    <w:p>
+      <w:pPr>
+        <w:spacing w:line="400" w:lineRule="exact"/>
+        <w:ind w:leftChars="-1" w:left="-2" w:firstLine="2"/>
+        <w:rPr>
+          <w:rFonts w:ascii="仿宋" w:eastAsia="仿宋" w:hAnsi="仿宋" w:hint="eastAsia"/>
+          <w:sz w:val="28"/>
+          <w:szCs w:val="28"/>
+        </w:rPr>
+      </w:pPr>
+      <w:r>
+        <w:rPr>
+          <w:rFonts w:ascii="仿宋" w:eastAsia="仿宋" w:hAnsi="仿宋" w:hint="eastAsia"/>
+          <w:sz w:val="28"/>
+          <w:szCs w:val="28"/>
+        </w:rPr>
+        <w:t>52.最大流</w:t>
+      </w:r>
     </w:p>
     <w:sectPr>
       <w:pgSz w:w="11906" w:h="16838"/>

</xml_diff>

<commit_message>
Improve code comments and clarify logic in multiple files
Enhanced and clarified code comments in several C++ source files to better explain algorithmic logic, complexity, and implementation details. Also performed file renaming for consistency and readability. No functional code changes were made.
</commit_message>
<xml_diff>
--- a/.模板/模板.docx
+++ b/.模板/模板.docx
@@ -3268,7 +3268,7 @@
         <w:spacing w:line="400" w:lineRule="exact"/>
         <w:ind w:leftChars="-1" w:left="-2" w:firstLine="2"/>
         <w:rPr>
-          <w:rFonts w:ascii="仿宋" w:eastAsia="仿宋" w:hAnsi="仿宋"/>
+          <w:rFonts w:ascii="仿宋" w:eastAsia="仿宋" w:hAnsi="仿宋" w:hint="eastAsia"/>
           <w:sz w:val="28"/>
           <w:szCs w:val="28"/>
         </w:rPr>
@@ -3279,7 +3279,7 @@
         <w:spacing w:line="400" w:lineRule="exact"/>
         <w:ind w:leftChars="-1" w:left="-2" w:firstLine="2"/>
         <w:rPr>
-          <w:rFonts w:ascii="仿宋" w:eastAsia="仿宋" w:hAnsi="仿宋" w:hint="eastAsia"/>
+          <w:rFonts w:ascii="仿宋" w:eastAsia="仿宋" w:hAnsi="仿宋"/>
           <w:sz w:val="28"/>
           <w:szCs w:val="28"/>
         </w:rPr>
@@ -3291,6 +3291,137 @@
           <w:szCs w:val="28"/>
         </w:rPr>
         <w:t>52.最大流</w:t>
+      </w:r>
+      <w:r>
+        <w:rPr>
+          <w:rFonts w:ascii="仿宋" w:eastAsia="仿宋" w:hAnsi="仿宋"/>
+          <w:sz w:val="28"/>
+          <w:szCs w:val="28"/>
+        </w:rPr>
+        <w:tab/>
+      </w:r>
+      <w:r>
+        <w:rPr>
+          <w:rFonts w:ascii="仿宋" w:eastAsia="仿宋" w:hAnsi="仿宋"/>
+          <w:sz w:val="28"/>
+          <w:szCs w:val="28"/>
+        </w:rPr>
+        <w:tab/>
+      </w:r>
+      <w:r>
+        <w:rPr>
+          <w:rFonts w:ascii="仿宋" w:eastAsia="仿宋" w:hAnsi="仿宋"/>
+          <w:sz w:val="28"/>
+          <w:szCs w:val="28"/>
+        </w:rPr>
+        <w:tab/>
+      </w:r>
+      <w:r>
+        <w:rPr>
+          <w:rFonts w:ascii="仿宋" w:eastAsia="仿宋" w:hAnsi="仿宋"/>
+          <w:sz w:val="28"/>
+          <w:szCs w:val="28"/>
+        </w:rPr>
+        <w:tab/>
+      </w:r>
+      <w:r>
+        <w:rPr>
+          <w:rFonts w:ascii="仿宋" w:eastAsia="仿宋" w:hAnsi="仿宋"/>
+          <w:sz w:val="28"/>
+          <w:szCs w:val="28"/>
+        </w:rPr>
+        <w:tab/>
+      </w:r>
+      <w:r>
+        <w:rPr>
+          <w:rFonts w:ascii="仿宋" w:eastAsia="仿宋" w:hAnsi="仿宋"/>
+          <w:sz w:val="28"/>
+          <w:szCs w:val="28"/>
+        </w:rPr>
+        <w:tab/>
+      </w:r>
+      <w:r>
+        <w:rPr>
+          <w:rFonts w:ascii="仿宋" w:eastAsia="仿宋" w:hAnsi="仿宋" w:hint="eastAsia"/>
+          <w:sz w:val="28"/>
+          <w:szCs w:val="28"/>
+        </w:rPr>
+        <w:t>1</w:t>
+      </w:r>
+    </w:p>
+    <w:p>
+      <w:pPr>
+        <w:spacing w:line="400" w:lineRule="exact"/>
+        <w:ind w:leftChars="-1" w:left="-2" w:firstLine="2"/>
+        <w:rPr>
+          <w:rFonts w:ascii="仿宋" w:eastAsia="仿宋" w:hAnsi="仿宋" w:hint="eastAsia"/>
+          <w:sz w:val="28"/>
+          <w:szCs w:val="28"/>
+        </w:rPr>
+      </w:pPr>
+      <w:r>
+        <w:rPr>
+          <w:rFonts w:ascii="仿宋" w:eastAsia="仿宋" w:hAnsi="仿宋" w:hint="eastAsia"/>
+          <w:sz w:val="28"/>
+          <w:szCs w:val="28"/>
+        </w:rPr>
+        <w:t>53.最小割</w:t>
+      </w:r>
+      <w:r>
+        <w:rPr>
+          <w:rFonts w:ascii="仿宋" w:eastAsia="仿宋" w:hAnsi="仿宋"/>
+          <w:sz w:val="28"/>
+          <w:szCs w:val="28"/>
+        </w:rPr>
+        <w:tab/>
+      </w:r>
+      <w:r>
+        <w:rPr>
+          <w:rFonts w:ascii="仿宋" w:eastAsia="仿宋" w:hAnsi="仿宋"/>
+          <w:sz w:val="28"/>
+          <w:szCs w:val="28"/>
+        </w:rPr>
+        <w:tab/>
+      </w:r>
+      <w:r>
+        <w:rPr>
+          <w:rFonts w:ascii="仿宋" w:eastAsia="仿宋" w:hAnsi="仿宋"/>
+          <w:sz w:val="28"/>
+          <w:szCs w:val="28"/>
+        </w:rPr>
+        <w:tab/>
+      </w:r>
+      <w:r>
+        <w:rPr>
+          <w:rFonts w:ascii="仿宋" w:eastAsia="仿宋" w:hAnsi="仿宋"/>
+          <w:sz w:val="28"/>
+          <w:szCs w:val="28"/>
+        </w:rPr>
+        <w:tab/>
+      </w:r>
+      <w:r>
+        <w:rPr>
+          <w:rFonts w:ascii="仿宋" w:eastAsia="仿宋" w:hAnsi="仿宋"/>
+          <w:sz w:val="28"/>
+          <w:szCs w:val="28"/>
+        </w:rPr>
+        <w:tab/>
+      </w:r>
+      <w:r>
+        <w:rPr>
+          <w:rFonts w:ascii="仿宋" w:eastAsia="仿宋" w:hAnsi="仿宋"/>
+          <w:sz w:val="28"/>
+          <w:szCs w:val="28"/>
+        </w:rPr>
+        <w:tab/>
+      </w:r>
+      <w:r>
+        <w:rPr>
+          <w:rFonts w:ascii="仿宋" w:eastAsia="仿宋" w:hAnsi="仿宋" w:hint="eastAsia"/>
+          <w:sz w:val="28"/>
+          <w:szCs w:val="28"/>
+        </w:rPr>
+        <w:t>1</w:t>
       </w:r>
     </w:p>
     <w:sectPr>

</xml_diff>